<commit_message>
[UPD] table des matières
Contrat d’Architecture avec les Fonctions Développement et Design.
</commit_message>
<xml_diff>
--- a/Version éditable/Contrat d’Architecture avec les Fonctions Développement et Design.docx
+++ b/Version éditable/Contrat d’Architecture avec les Fonctions Développement et Design.docx
@@ -931,7 +931,7 @@
           <w:r>
             <w:fldChar w:fldCharType="separate"/>
           </w:r>
-          <w:hyperlink w:anchor="_Toc203739037" w:history="1">
+          <w:hyperlink w:anchor="_Toc204182602" w:history="1">
             <w:r>
               <w:rPr>
                 <w:rStyle w:val="Lienhypertexte"/>
@@ -954,7 +954,7 @@
               <w:rPr>
                 <w:webHidden/>
               </w:rPr>
-              <w:instrText xml:space="preserve"> PAGEREF _Toc203739037 \h </w:instrText>
+              <w:instrText xml:space="preserve"> PAGEREF _Toc204182602 \h </w:instrText>
             </w:r>
             <w:r>
               <w:rPr>
@@ -990,7 +990,7 @@
               <w:lang w:eastAsia="fr-FR"/>
             </w:rPr>
           </w:pPr>
-          <w:hyperlink w:anchor="_Toc203739038" w:history="1">
+          <w:hyperlink w:anchor="_Toc204182603" w:history="1">
             <w:r>
               <w:rPr>
                 <w:rStyle w:val="Lienhypertexte"/>
@@ -1013,7 +1013,7 @@
               <w:rPr>
                 <w:webHidden/>
               </w:rPr>
-              <w:instrText xml:space="preserve"> PAGEREF _Toc203739038 \h </w:instrText>
+              <w:instrText xml:space="preserve"> PAGEREF _Toc204182603 \h </w:instrText>
             </w:r>
             <w:r>
               <w:rPr>
@@ -1049,7 +1049,7 @@
               <w:lang w:eastAsia="fr-FR"/>
             </w:rPr>
           </w:pPr>
-          <w:hyperlink w:anchor="_Toc203739039" w:history="1">
+          <w:hyperlink w:anchor="_Toc204182604" w:history="1">
             <w:r>
               <w:rPr>
                 <w:rStyle w:val="Lienhypertexte"/>
@@ -1072,7 +1072,7 @@
               <w:rPr>
                 <w:webHidden/>
               </w:rPr>
-              <w:instrText xml:space="preserve"> PAGEREF _Toc203739039 \h </w:instrText>
+              <w:instrText xml:space="preserve"> PAGEREF _Toc204182604 \h </w:instrText>
             </w:r>
             <w:r>
               <w:rPr>
@@ -1108,7 +1108,7 @@
               <w:lang w:eastAsia="fr-FR"/>
             </w:rPr>
           </w:pPr>
-          <w:hyperlink w:anchor="_Toc203739040" w:history="1">
+          <w:hyperlink w:anchor="_Toc204182605" w:history="1">
             <w:r>
               <w:rPr>
                 <w:rStyle w:val="Lienhypertexte"/>
@@ -1131,7 +1131,7 @@
               <w:rPr>
                 <w:webHidden/>
               </w:rPr>
-              <w:instrText xml:space="preserve"> PAGEREF _Toc203739040 \h </w:instrText>
+              <w:instrText xml:space="preserve"> PAGEREF _Toc204182605 \h </w:instrText>
             </w:r>
             <w:r>
               <w:rPr>
@@ -1167,7 +1167,7 @@
               <w:lang w:eastAsia="fr-FR"/>
             </w:rPr>
           </w:pPr>
-          <w:hyperlink w:anchor="_Toc203739041" w:history="1">
+          <w:hyperlink w:anchor="_Toc204182606" w:history="1">
             <w:r>
               <w:rPr>
                 <w:rStyle w:val="Lienhypertexte"/>
@@ -1190,7 +1190,7 @@
               <w:rPr>
                 <w:webHidden/>
               </w:rPr>
-              <w:instrText xml:space="preserve"> PAGEREF _Toc203739041 \h </w:instrText>
+              <w:instrText xml:space="preserve"> PAGEREF _Toc204182606 \h </w:instrText>
             </w:r>
             <w:r>
               <w:rPr>
@@ -1230,7 +1230,7 @@
               <w:lang w:eastAsia="fr-FR"/>
             </w:rPr>
           </w:pPr>
-          <w:hyperlink w:anchor="_Toc203739042" w:history="1">
+          <w:hyperlink w:anchor="_Toc204182607" w:history="1">
             <w:r>
               <w:rPr>
                 <w:rStyle w:val="Lienhypertexte"/>
@@ -1257,7 +1257,7 @@
                 <w:noProof/>
                 <w:webHidden/>
               </w:rPr>
-              <w:instrText xml:space="preserve"> PAGEREF _Toc203739042 \h </w:instrText>
+              <w:instrText xml:space="preserve"> PAGEREF _Toc204182607 \h </w:instrText>
             </w:r>
             <w:r>
               <w:rPr>
@@ -1301,7 +1301,7 @@
               <w:lang w:eastAsia="fr-FR"/>
             </w:rPr>
           </w:pPr>
-          <w:hyperlink w:anchor="_Toc203739043" w:history="1">
+          <w:hyperlink w:anchor="_Toc204182608" w:history="1">
             <w:r>
               <w:rPr>
                 <w:rStyle w:val="Lienhypertexte"/>
@@ -1328,7 +1328,7 @@
                 <w:noProof/>
                 <w:webHidden/>
               </w:rPr>
-              <w:instrText xml:space="preserve"> PAGEREF _Toc203739043 \h </w:instrText>
+              <w:instrText xml:space="preserve"> PAGEREF _Toc204182608 \h </w:instrText>
             </w:r>
             <w:r>
               <w:rPr>
@@ -1368,7 +1368,7 @@
               <w:lang w:eastAsia="fr-FR"/>
             </w:rPr>
           </w:pPr>
-          <w:hyperlink w:anchor="_Toc203739044" w:history="1">
+          <w:hyperlink w:anchor="_Toc204182609" w:history="1">
             <w:r>
               <w:rPr>
                 <w:rStyle w:val="Lienhypertexte"/>
@@ -1391,7 +1391,7 @@
               <w:rPr>
                 <w:webHidden/>
               </w:rPr>
-              <w:instrText xml:space="preserve"> PAGEREF _Toc203739044 \h </w:instrText>
+              <w:instrText xml:space="preserve"> PAGEREF _Toc204182609 \h </w:instrText>
             </w:r>
             <w:r>
               <w:rPr>
@@ -1427,7 +1427,7 @@
               <w:lang w:eastAsia="fr-FR"/>
             </w:rPr>
           </w:pPr>
-          <w:hyperlink w:anchor="_Toc203739045" w:history="1">
+          <w:hyperlink w:anchor="_Toc204182610" w:history="1">
             <w:r>
               <w:rPr>
                 <w:rStyle w:val="Lienhypertexte"/>
@@ -1450,7 +1450,7 @@
               <w:rPr>
                 <w:webHidden/>
               </w:rPr>
-              <w:instrText xml:space="preserve"> PAGEREF _Toc203739045 \h </w:instrText>
+              <w:instrText xml:space="preserve"> PAGEREF _Toc204182610 \h </w:instrText>
             </w:r>
             <w:r>
               <w:rPr>
@@ -1490,7 +1490,7 @@
               <w:lang w:eastAsia="fr-FR"/>
             </w:rPr>
           </w:pPr>
-          <w:hyperlink w:anchor="_Toc203739046" w:history="1">
+          <w:hyperlink w:anchor="_Toc204182611" w:history="1">
             <w:r>
               <w:rPr>
                 <w:rStyle w:val="Lienhypertexte"/>
@@ -1517,7 +1517,7 @@
                 <w:noProof/>
                 <w:webHidden/>
               </w:rPr>
-              <w:instrText xml:space="preserve"> PAGEREF _Toc203739046 \h </w:instrText>
+              <w:instrText xml:space="preserve"> PAGEREF _Toc204182611 \h </w:instrText>
             </w:r>
             <w:r>
               <w:rPr>
@@ -1561,7 +1561,7 @@
               <w:lang w:eastAsia="fr-FR"/>
             </w:rPr>
           </w:pPr>
-          <w:hyperlink w:anchor="_Toc203739047" w:history="1">
+          <w:hyperlink w:anchor="_Toc204182612" w:history="1">
             <w:r>
               <w:rPr>
                 <w:rStyle w:val="Lienhypertexte"/>
@@ -1588,7 +1588,7 @@
                 <w:noProof/>
                 <w:webHidden/>
               </w:rPr>
-              <w:instrText xml:space="preserve"> PAGEREF _Toc203739047 \h </w:instrText>
+              <w:instrText xml:space="preserve"> PAGEREF _Toc204182612 \h </w:instrText>
             </w:r>
             <w:r>
               <w:rPr>
@@ -1628,7 +1628,7 @@
               <w:lang w:eastAsia="fr-FR"/>
             </w:rPr>
           </w:pPr>
-          <w:hyperlink w:anchor="_Toc203739048" w:history="1">
+          <w:hyperlink w:anchor="_Toc204182613" w:history="1">
             <w:r>
               <w:rPr>
                 <w:rStyle w:val="Lienhypertexte"/>
@@ -1651,7 +1651,7 @@
               <w:rPr>
                 <w:webHidden/>
               </w:rPr>
-              <w:instrText xml:space="preserve"> PAGEREF _Toc203739048 \h </w:instrText>
+              <w:instrText xml:space="preserve"> PAGEREF _Toc204182613 \h </w:instrText>
             </w:r>
             <w:r>
               <w:rPr>
@@ -1691,7 +1691,7 @@
               <w:lang w:eastAsia="fr-FR"/>
             </w:rPr>
           </w:pPr>
-          <w:hyperlink w:anchor="_Toc203739049" w:history="1">
+          <w:hyperlink w:anchor="_Toc204182614" w:history="1">
             <w:r>
               <w:rPr>
                 <w:rStyle w:val="Lienhypertexte"/>
@@ -1718,7 +1718,7 @@
                 <w:noProof/>
                 <w:webHidden/>
               </w:rPr>
-              <w:instrText xml:space="preserve"> PAGEREF _Toc203739049 \h </w:instrText>
+              <w:instrText xml:space="preserve"> PAGEREF _Toc204182614 \h </w:instrText>
             </w:r>
             <w:r>
               <w:rPr>
@@ -1743,6 +1743,526 @@
             <w:r>
               <w:rPr>
                 <w:noProof/>
+                <w:webHidden/>
+              </w:rPr>
+              <w:fldChar w:fldCharType="end"/>
+            </w:r>
+          </w:hyperlink>
+        </w:p>
+        <w:p>
+          <w:pPr>
+            <w:pStyle w:val="TM1"/>
+            <w:rPr>
+              <w:rFonts w:asciiTheme="minorHAnsi" w:eastAsiaTheme="minorEastAsia" w:hAnsiTheme="minorHAnsi"/>
+              <w:shd w:val="clear" w:color="auto" w:fill="auto"/>
+              <w:lang w:eastAsia="fr-FR"/>
+            </w:rPr>
+          </w:pPr>
+          <w:hyperlink w:anchor="_Toc204182615" w:history="1">
+            <w:r>
+              <w:rPr>
+                <w:rStyle w:val="Lienhypertexte"/>
+              </w:rPr>
+              <w:t>Livrables architecturaux</w:t>
+            </w:r>
+            <w:r>
+              <w:rPr>
+                <w:webHidden/>
+              </w:rPr>
+              <w:tab/>
+            </w:r>
+            <w:r>
+              <w:rPr>
+                <w:webHidden/>
+              </w:rPr>
+              <w:fldChar w:fldCharType="begin"/>
+            </w:r>
+            <w:r>
+              <w:rPr>
+                <w:webHidden/>
+              </w:rPr>
+              <w:instrText xml:space="preserve"> PAGEREF _Toc204182615 \h </w:instrText>
+            </w:r>
+            <w:r>
+              <w:rPr>
+                <w:webHidden/>
+              </w:rPr>
+            </w:r>
+            <w:r>
+              <w:rPr>
+                <w:webHidden/>
+              </w:rPr>
+              <w:fldChar w:fldCharType="separate"/>
+            </w:r>
+            <w:r>
+              <w:rPr>
+                <w:webHidden/>
+              </w:rPr>
+              <w:t>12</w:t>
+            </w:r>
+            <w:r>
+              <w:rPr>
+                <w:webHidden/>
+              </w:rPr>
+              <w:fldChar w:fldCharType="end"/>
+            </w:r>
+          </w:hyperlink>
+        </w:p>
+        <w:p>
+          <w:pPr>
+            <w:pStyle w:val="TM2"/>
+            <w:tabs>
+              <w:tab w:val="right" w:leader="dot" w:pos="9062"/>
+            </w:tabs>
+            <w:rPr>
+              <w:rFonts w:asciiTheme="minorHAnsi" w:eastAsiaTheme="minorEastAsia" w:hAnsiTheme="minorHAnsi"/>
+              <w:noProof/>
+              <w:szCs w:val="24"/>
+              <w:lang w:eastAsia="fr-FR"/>
+            </w:rPr>
+          </w:pPr>
+          <w:hyperlink w:anchor="_Toc204182616" w:history="1">
+            <w:r>
+              <w:rPr>
+                <w:rStyle w:val="Lienhypertexte"/>
+                <w:noProof/>
+              </w:rPr>
+              <w:t>Développement de l’architecture</w:t>
+            </w:r>
+            <w:r>
+              <w:rPr>
+                <w:noProof/>
+                <w:webHidden/>
+              </w:rPr>
+              <w:tab/>
+            </w:r>
+            <w:r>
+              <w:rPr>
+                <w:noProof/>
+                <w:webHidden/>
+              </w:rPr>
+              <w:fldChar w:fldCharType="begin"/>
+            </w:r>
+            <w:r>
+              <w:rPr>
+                <w:noProof/>
+                <w:webHidden/>
+              </w:rPr>
+              <w:instrText xml:space="preserve"> PAGEREF _Toc204182616 \h </w:instrText>
+            </w:r>
+            <w:r>
+              <w:rPr>
+                <w:noProof/>
+                <w:webHidden/>
+              </w:rPr>
+            </w:r>
+            <w:r>
+              <w:rPr>
+                <w:noProof/>
+                <w:webHidden/>
+              </w:rPr>
+              <w:fldChar w:fldCharType="separate"/>
+            </w:r>
+            <w:r>
+              <w:rPr>
+                <w:noProof/>
+                <w:webHidden/>
+              </w:rPr>
+              <w:t>12</w:t>
+            </w:r>
+            <w:r>
+              <w:rPr>
+                <w:noProof/>
+                <w:webHidden/>
+              </w:rPr>
+              <w:fldChar w:fldCharType="end"/>
+            </w:r>
+          </w:hyperlink>
+        </w:p>
+        <w:p>
+          <w:pPr>
+            <w:pStyle w:val="TM2"/>
+            <w:tabs>
+              <w:tab w:val="right" w:leader="dot" w:pos="9062"/>
+            </w:tabs>
+            <w:rPr>
+              <w:rFonts w:asciiTheme="minorHAnsi" w:eastAsiaTheme="minorEastAsia" w:hAnsiTheme="minorHAnsi"/>
+              <w:noProof/>
+              <w:szCs w:val="24"/>
+              <w:lang w:eastAsia="fr-FR"/>
+            </w:rPr>
+          </w:pPr>
+          <w:hyperlink w:anchor="_Toc204182617" w:history="1">
+            <w:r>
+              <w:rPr>
+                <w:rStyle w:val="Lienhypertexte"/>
+                <w:noProof/>
+              </w:rPr>
+              <w:t>Livraison, métriques et mesures de l’architecture cible</w:t>
+            </w:r>
+            <w:r>
+              <w:rPr>
+                <w:noProof/>
+                <w:webHidden/>
+              </w:rPr>
+              <w:tab/>
+            </w:r>
+            <w:r>
+              <w:rPr>
+                <w:noProof/>
+                <w:webHidden/>
+              </w:rPr>
+              <w:fldChar w:fldCharType="begin"/>
+            </w:r>
+            <w:r>
+              <w:rPr>
+                <w:noProof/>
+                <w:webHidden/>
+              </w:rPr>
+              <w:instrText xml:space="preserve"> PAGEREF _Toc204182617 \h </w:instrText>
+            </w:r>
+            <w:r>
+              <w:rPr>
+                <w:noProof/>
+                <w:webHidden/>
+              </w:rPr>
+            </w:r>
+            <w:r>
+              <w:rPr>
+                <w:noProof/>
+                <w:webHidden/>
+              </w:rPr>
+              <w:fldChar w:fldCharType="separate"/>
+            </w:r>
+            <w:r>
+              <w:rPr>
+                <w:noProof/>
+                <w:webHidden/>
+              </w:rPr>
+              <w:t>13</w:t>
+            </w:r>
+            <w:r>
+              <w:rPr>
+                <w:noProof/>
+                <w:webHidden/>
+              </w:rPr>
+              <w:fldChar w:fldCharType="end"/>
+            </w:r>
+          </w:hyperlink>
+        </w:p>
+        <w:p>
+          <w:pPr>
+            <w:pStyle w:val="TM1"/>
+            <w:rPr>
+              <w:rFonts w:asciiTheme="minorHAnsi" w:eastAsiaTheme="minorEastAsia" w:hAnsiTheme="minorHAnsi"/>
+              <w:shd w:val="clear" w:color="auto" w:fill="auto"/>
+              <w:lang w:eastAsia="fr-FR"/>
+            </w:rPr>
+          </w:pPr>
+          <w:hyperlink w:anchor="_Toc204182618" w:history="1">
+            <w:r>
+              <w:rPr>
+                <w:rStyle w:val="Lienhypertexte"/>
+              </w:rPr>
+              <w:t>Risques et facteurs de réduction</w:t>
+            </w:r>
+            <w:r>
+              <w:rPr>
+                <w:webHidden/>
+              </w:rPr>
+              <w:tab/>
+            </w:r>
+            <w:r>
+              <w:rPr>
+                <w:webHidden/>
+              </w:rPr>
+              <w:fldChar w:fldCharType="begin"/>
+            </w:r>
+            <w:r>
+              <w:rPr>
+                <w:webHidden/>
+              </w:rPr>
+              <w:instrText xml:space="preserve"> PAGEREF _Toc204182618 \h </w:instrText>
+            </w:r>
+            <w:r>
+              <w:rPr>
+                <w:webHidden/>
+              </w:rPr>
+            </w:r>
+            <w:r>
+              <w:rPr>
+                <w:webHidden/>
+              </w:rPr>
+              <w:fldChar w:fldCharType="separate"/>
+            </w:r>
+            <w:r>
+              <w:rPr>
+                <w:webHidden/>
+              </w:rPr>
+              <w:t>14</w:t>
+            </w:r>
+            <w:r>
+              <w:rPr>
+                <w:webHidden/>
+              </w:rPr>
+              <w:fldChar w:fldCharType="end"/>
+            </w:r>
+          </w:hyperlink>
+        </w:p>
+        <w:p>
+          <w:pPr>
+            <w:pStyle w:val="TM1"/>
+            <w:rPr>
+              <w:rFonts w:asciiTheme="minorHAnsi" w:eastAsiaTheme="minorEastAsia" w:hAnsiTheme="minorHAnsi"/>
+              <w:shd w:val="clear" w:color="auto" w:fill="auto"/>
+              <w:lang w:eastAsia="fr-FR"/>
+            </w:rPr>
+          </w:pPr>
+          <w:hyperlink w:anchor="_Toc204182619" w:history="1">
+            <w:r>
+              <w:rPr>
+                <w:rStyle w:val="Lienhypertexte"/>
+              </w:rPr>
+              <w:t>Critères d’acceptation et procédures</w:t>
+            </w:r>
+            <w:r>
+              <w:rPr>
+                <w:webHidden/>
+              </w:rPr>
+              <w:tab/>
+            </w:r>
+            <w:r>
+              <w:rPr>
+                <w:webHidden/>
+              </w:rPr>
+              <w:fldChar w:fldCharType="begin"/>
+            </w:r>
+            <w:r>
+              <w:rPr>
+                <w:webHidden/>
+              </w:rPr>
+              <w:instrText xml:space="preserve"> PAGEREF _Toc204182619 \h </w:instrText>
+            </w:r>
+            <w:r>
+              <w:rPr>
+                <w:webHidden/>
+              </w:rPr>
+            </w:r>
+            <w:r>
+              <w:rPr>
+                <w:webHidden/>
+              </w:rPr>
+              <w:fldChar w:fldCharType="separate"/>
+            </w:r>
+            <w:r>
+              <w:rPr>
+                <w:webHidden/>
+              </w:rPr>
+              <w:t>15</w:t>
+            </w:r>
+            <w:r>
+              <w:rPr>
+                <w:webHidden/>
+              </w:rPr>
+              <w:fldChar w:fldCharType="end"/>
+            </w:r>
+          </w:hyperlink>
+        </w:p>
+        <w:p>
+          <w:pPr>
+            <w:pStyle w:val="TM2"/>
+            <w:tabs>
+              <w:tab w:val="right" w:leader="dot" w:pos="9062"/>
+            </w:tabs>
+            <w:rPr>
+              <w:rFonts w:asciiTheme="minorHAnsi" w:eastAsiaTheme="minorEastAsia" w:hAnsiTheme="minorHAnsi"/>
+              <w:noProof/>
+              <w:szCs w:val="24"/>
+              <w:lang w:eastAsia="fr-FR"/>
+            </w:rPr>
+          </w:pPr>
+          <w:hyperlink w:anchor="_Toc204182620" w:history="1">
+            <w:r>
+              <w:rPr>
+                <w:rStyle w:val="Lienhypertexte"/>
+                <w:noProof/>
+              </w:rPr>
+              <w:t>Métriques et KPIs</w:t>
+            </w:r>
+            <w:r>
+              <w:rPr>
+                <w:noProof/>
+                <w:webHidden/>
+              </w:rPr>
+              <w:tab/>
+            </w:r>
+            <w:r>
+              <w:rPr>
+                <w:noProof/>
+                <w:webHidden/>
+              </w:rPr>
+              <w:fldChar w:fldCharType="begin"/>
+            </w:r>
+            <w:r>
+              <w:rPr>
+                <w:noProof/>
+                <w:webHidden/>
+              </w:rPr>
+              <w:instrText xml:space="preserve"> PAGEREF _Toc204182620 \h </w:instrText>
+            </w:r>
+            <w:r>
+              <w:rPr>
+                <w:noProof/>
+                <w:webHidden/>
+              </w:rPr>
+            </w:r>
+            <w:r>
+              <w:rPr>
+                <w:noProof/>
+                <w:webHidden/>
+              </w:rPr>
+              <w:fldChar w:fldCharType="separate"/>
+            </w:r>
+            <w:r>
+              <w:rPr>
+                <w:noProof/>
+                <w:webHidden/>
+              </w:rPr>
+              <w:t>15</w:t>
+            </w:r>
+            <w:r>
+              <w:rPr>
+                <w:noProof/>
+                <w:webHidden/>
+              </w:rPr>
+              <w:fldChar w:fldCharType="end"/>
+            </w:r>
+          </w:hyperlink>
+        </w:p>
+        <w:p>
+          <w:pPr>
+            <w:pStyle w:val="TM2"/>
+            <w:tabs>
+              <w:tab w:val="right" w:leader="dot" w:pos="9062"/>
+            </w:tabs>
+            <w:rPr>
+              <w:rFonts w:asciiTheme="minorHAnsi" w:eastAsiaTheme="minorEastAsia" w:hAnsiTheme="minorHAnsi"/>
+              <w:noProof/>
+              <w:szCs w:val="24"/>
+              <w:lang w:eastAsia="fr-FR"/>
+            </w:rPr>
+          </w:pPr>
+          <w:hyperlink w:anchor="_Toc204182621" w:history="1">
+            <w:r>
+              <w:rPr>
+                <w:rStyle w:val="Lienhypertexte"/>
+                <w:noProof/>
+              </w:rPr>
+              <w:t>Procédure d’acceptation</w:t>
+            </w:r>
+            <w:r>
+              <w:rPr>
+                <w:noProof/>
+                <w:webHidden/>
+              </w:rPr>
+              <w:tab/>
+            </w:r>
+            <w:r>
+              <w:rPr>
+                <w:noProof/>
+                <w:webHidden/>
+              </w:rPr>
+              <w:fldChar w:fldCharType="begin"/>
+            </w:r>
+            <w:r>
+              <w:rPr>
+                <w:noProof/>
+                <w:webHidden/>
+              </w:rPr>
+              <w:instrText xml:space="preserve"> PAGEREF _Toc204182621 \h </w:instrText>
+            </w:r>
+            <w:r>
+              <w:rPr>
+                <w:noProof/>
+                <w:webHidden/>
+              </w:rPr>
+            </w:r>
+            <w:r>
+              <w:rPr>
+                <w:noProof/>
+                <w:webHidden/>
+              </w:rPr>
+              <w:fldChar w:fldCharType="separate"/>
+            </w:r>
+            <w:r>
+              <w:rPr>
+                <w:noProof/>
+                <w:webHidden/>
+              </w:rPr>
+              <w:t>15</w:t>
+            </w:r>
+            <w:r>
+              <w:rPr>
+                <w:noProof/>
+                <w:webHidden/>
+              </w:rPr>
+              <w:fldChar w:fldCharType="end"/>
+            </w:r>
+          </w:hyperlink>
+        </w:p>
+        <w:p>
+          <w:pPr>
+            <w:pStyle w:val="TM1"/>
+            <w:rPr>
+              <w:rFonts w:asciiTheme="minorHAnsi" w:eastAsiaTheme="minorEastAsia" w:hAnsiTheme="minorHAnsi"/>
+              <w:shd w:val="clear" w:color="auto" w:fill="auto"/>
+              <w:lang w:eastAsia="fr-FR"/>
+            </w:rPr>
+          </w:pPr>
+          <w:hyperlink w:anchor="_Toc204182622" w:history="1">
+            <w:r>
+              <w:rPr>
+                <w:rStyle w:val="Lienhypertexte"/>
+              </w:rPr>
+              <w:t>Approbations signées</w:t>
+            </w:r>
+            <w:r>
+              <w:rPr>
+                <w:webHidden/>
+              </w:rPr>
+              <w:tab/>
+            </w:r>
+            <w:r>
+              <w:rPr>
+                <w:webHidden/>
+              </w:rPr>
+              <w:fldChar w:fldCharType="begin"/>
+            </w:r>
+            <w:r>
+              <w:rPr>
+                <w:webHidden/>
+              </w:rPr>
+              <w:instrText xml:space="preserve"> PAGEREF _Toc204182622 \h </w:instrText>
+            </w:r>
+            <w:r>
+              <w:rPr>
+                <w:webHidden/>
+              </w:rPr>
+            </w:r>
+            <w:r>
+              <w:rPr>
+                <w:webHidden/>
+              </w:rPr>
+              <w:fldChar w:fldCharType="separate"/>
+            </w:r>
+            <w:r>
+              <w:rPr>
+                <w:webHidden/>
+              </w:rPr>
+              <w:t>16</w:t>
+            </w:r>
+            <w:r>
+              <w:rPr>
                 <w:webHidden/>
               </w:rPr>
               <w:fldChar w:fldCharType="end"/>
@@ -1787,7 +2307,7 @@
       </w:pPr>
       <w:bookmarkStart w:id="2" w:name="_Toc201921878"/>
       <w:bookmarkStart w:id="3" w:name="_Toc203730796"/>
-      <w:bookmarkStart w:id="4" w:name="_Toc203739037"/>
+      <w:bookmarkStart w:id="4" w:name="_Toc204182602"/>
       <w:r>
         <w:lastRenderedPageBreak/>
         <w:t>Information sur le document</w:t>
@@ -2201,7 +2721,7 @@
       <w:pPr>
         <w:pStyle w:val="Titre1"/>
       </w:pPr>
-      <w:bookmarkStart w:id="5" w:name="_Toc203739038"/>
+      <w:bookmarkStart w:id="5" w:name="_Toc204182603"/>
       <w:r>
         <w:lastRenderedPageBreak/>
         <w:t>Objet de ce document</w:t>
@@ -2384,7 +2904,7 @@
         <w:pStyle w:val="Titre1"/>
       </w:pPr>
       <w:bookmarkStart w:id="6" w:name="_Toc203730798"/>
-      <w:bookmarkStart w:id="7" w:name="_Toc203739039"/>
+      <w:bookmarkStart w:id="7" w:name="_Toc204182604"/>
       <w:r>
         <w:lastRenderedPageBreak/>
         <w:t>Introduction et contexte</w:t>
@@ -2441,7 +2961,7 @@
         <w:pStyle w:val="Titre1"/>
       </w:pPr>
       <w:bookmarkStart w:id="8" w:name="_Toc203730799"/>
-      <w:bookmarkStart w:id="9" w:name="_Toc203739040"/>
+      <w:bookmarkStart w:id="9" w:name="_Toc204182605"/>
       <w:r>
         <w:t>La nature de l’accord</w:t>
       </w:r>
@@ -2488,7 +3008,7 @@
         <w:pStyle w:val="Titre1"/>
       </w:pPr>
       <w:bookmarkStart w:id="10" w:name="_Toc203730800"/>
-      <w:bookmarkStart w:id="11" w:name="_Toc203739041"/>
+      <w:bookmarkStart w:id="11" w:name="_Toc204182606"/>
       <w:r>
         <w:t>Objectifs et périmètre</w:t>
       </w:r>
@@ -2501,7 +3021,7 @@
         <w:pStyle w:val="Titre2"/>
       </w:pPr>
       <w:bookmarkStart w:id="12" w:name="_Toc203730801"/>
-      <w:bookmarkStart w:id="13" w:name="_Toc203739042"/>
+      <w:bookmarkStart w:id="13" w:name="_Toc204182607"/>
       <w:r>
         <w:t>Objectifs</w:t>
       </w:r>
@@ -2590,7 +3110,7 @@
         <w:pStyle w:val="Titre2"/>
       </w:pPr>
       <w:bookmarkStart w:id="14" w:name="_Toc203730802"/>
-      <w:bookmarkStart w:id="15" w:name="_Toc203739043"/>
+      <w:bookmarkStart w:id="15" w:name="_Toc204182608"/>
       <w:r>
         <w:t>Périmètre : partie prenante, préoccupation et vision</w:t>
       </w:r>
@@ -2814,7 +3334,7 @@
       <w:pPr>
         <w:pStyle w:val="Titre1"/>
       </w:pPr>
-      <w:bookmarkStart w:id="16" w:name="_Toc203739044"/>
+      <w:bookmarkStart w:id="16" w:name="_Toc204182609"/>
       <w:r>
         <w:rPr>
           <w:noProof/>
@@ -2930,7 +3450,7 @@
       <w:pPr>
         <w:pStyle w:val="Titre1"/>
       </w:pPr>
-      <w:bookmarkStart w:id="17" w:name="_Toc203739045"/>
+      <w:bookmarkStart w:id="17" w:name="_Toc204182610"/>
       <w:r>
         <w:lastRenderedPageBreak/>
         <w:t>Architecture historique</w:t>
@@ -2938,7 +3458,7 @@
       <w:bookmarkEnd w:id="17"/>
     </w:p>
     <w:p>
-      <w:bookmarkStart w:id="18" w:name="_Toc203739046"/>
+      <w:bookmarkStart w:id="18" w:name="_Toc204182611"/>
       <w:r>
         <w:rPr>
           <w:rStyle w:val="Titre2Car"/>
@@ -3004,7 +3524,7 @@
       <w:pPr>
         <w:pStyle w:val="Titre2"/>
       </w:pPr>
-      <w:bookmarkStart w:id="19" w:name="_Toc203739047"/>
+      <w:bookmarkStart w:id="19" w:name="_Toc204182612"/>
       <w:r>
         <w:t>Diagramme de la partie backend</w:t>
       </w:r>
@@ -3088,7 +3608,7 @@
       <w:pPr>
         <w:pStyle w:val="Titre1"/>
       </w:pPr>
-      <w:bookmarkStart w:id="20" w:name="_Toc203739048"/>
+      <w:bookmarkStart w:id="20" w:name="_Toc204182613"/>
       <w:r>
         <w:rPr>
           <w:noProof/>
@@ -3215,7 +3735,7 @@
       <w:pPr>
         <w:pStyle w:val="Titre3"/>
       </w:pPr>
-      <w:bookmarkStart w:id="21" w:name="_Toc203739049"/>
+      <w:bookmarkStart w:id="21" w:name="_Toc204182614"/>
       <w:r>
         <w:t>Détails d</w:t>
       </w:r>
@@ -3358,18 +3878,22 @@
       <w:pPr>
         <w:pStyle w:val="Titre1"/>
       </w:pPr>
+      <w:bookmarkStart w:id="22" w:name="_Toc204182615"/>
       <w:r>
         <w:lastRenderedPageBreak/>
         <w:t>Livrables architecturaux</w:t>
       </w:r>
+      <w:bookmarkEnd w:id="22"/>
     </w:p>
     <w:p>
       <w:pPr>
         <w:pStyle w:val="Titre2"/>
       </w:pPr>
+      <w:bookmarkStart w:id="23" w:name="_Toc204182616"/>
       <w:r>
         <w:t>Développement de l’architecture</w:t>
       </w:r>
+      <w:bookmarkEnd w:id="23"/>
     </w:p>
     <w:p/>
     <w:p>
@@ -3467,13 +3991,18 @@
       <w:pPr>
         <w:pStyle w:val="Titre2"/>
       </w:pPr>
+      <w:bookmarkStart w:id="24" w:name="_Toc204182617"/>
       <w:r>
         <w:lastRenderedPageBreak/>
         <w:t>Livraison, métriques et mesures de l’architecture cible</w:t>
       </w:r>
+      <w:bookmarkEnd w:id="24"/>
     </w:p>
     <w:p>
       <w:r>
+        <w:rPr>
+          <w:noProof/>
+        </w:rPr>
         <w:drawing>
           <wp:anchor distT="0" distB="0" distL="114300" distR="114300" simplePos="0" relativeHeight="251703296" behindDoc="0" locked="0" layoutInCell="1" allowOverlap="1" wp14:anchorId="5E17440A" wp14:editId="68ED4D1D">
             <wp:simplePos x="0" y="0"/>
@@ -3530,16 +4059,21 @@
       <w:pPr>
         <w:pStyle w:val="Titre1"/>
       </w:pPr>
+      <w:bookmarkStart w:id="25" w:name="_Toc204182618"/>
       <w:r>
         <w:lastRenderedPageBreak/>
         <w:t>Risques et facteurs de réduction</w:t>
       </w:r>
+      <w:bookmarkEnd w:id="25"/>
       <w:r>
         <w:t xml:space="preserve"> </w:t>
       </w:r>
     </w:p>
     <w:p>
       <w:r>
+        <w:rPr>
+          <w:noProof/>
+        </w:rPr>
         <w:drawing>
           <wp:anchor distT="0" distB="0" distL="114300" distR="114300" simplePos="0" relativeHeight="251704320" behindDoc="0" locked="0" layoutInCell="1" allowOverlap="1" wp14:anchorId="3E9ADE16" wp14:editId="7E82E7E9">
             <wp:simplePos x="0" y="0"/>
@@ -3606,10 +4140,12 @@
       <w:pPr>
         <w:pStyle w:val="Titre1"/>
       </w:pPr>
+      <w:bookmarkStart w:id="26" w:name="_Toc204182619"/>
       <w:r>
         <w:lastRenderedPageBreak/>
         <w:t>Critères d’acceptation et procédures</w:t>
       </w:r>
+      <w:bookmarkEnd w:id="26"/>
     </w:p>
     <w:p>
       <w:r>
@@ -3621,6 +4157,7 @@
       <w:pPr>
         <w:pStyle w:val="Titre2"/>
       </w:pPr>
+      <w:bookmarkStart w:id="27" w:name="_Toc204182620"/>
       <w:r>
         <w:rPr>
           <w:noProof/>
@@ -3684,6 +4221,7 @@
       <w:r>
         <w:t>Métriques et KPIs</w:t>
       </w:r>
+      <w:bookmarkEnd w:id="27"/>
     </w:p>
     <w:p/>
     <w:p/>
@@ -3691,9 +4229,11 @@
       <w:pPr>
         <w:pStyle w:val="Titre2"/>
       </w:pPr>
+      <w:bookmarkStart w:id="28" w:name="_Toc204182621"/>
       <w:r>
         <w:t>Procédure d’acceptation</w:t>
       </w:r>
+      <w:bookmarkEnd w:id="28"/>
     </w:p>
     <w:p>
       <w:r>
@@ -3722,12 +4262,14 @@
       <w:pPr>
         <w:pStyle w:val="Titre1"/>
       </w:pPr>
-      <w:bookmarkStart w:id="22" w:name="_Toc201921905"/>
+      <w:bookmarkStart w:id="29" w:name="_Toc201921905"/>
+      <w:bookmarkStart w:id="30" w:name="_Toc204182622"/>
       <w:r>
         <w:lastRenderedPageBreak/>
         <w:t>Approbations signées</w:t>
       </w:r>
-      <w:bookmarkEnd w:id="22"/>
+      <w:bookmarkEnd w:id="29"/>
+      <w:bookmarkEnd w:id="30"/>
     </w:p>
     <w:p/>
     <w:p>
@@ -10398,6 +10940,7 @@
   <w:style w:type="character" w:default="1" w:styleId="Policepardfaut">
     <w:name w:val="Default Paragraph Font"/>
     <w:uiPriority w:val="1"/>
+    <w:semiHidden/>
     <w:unhideWhenUsed/>
   </w:style>
   <w:style w:type="table" w:default="1" w:styleId="TableauNormal">

</xml_diff>